<commit_message>
add media in docx
</commit_message>
<xml_diff>
--- a/test.docx
+++ b/test.docx
@@ -698,6 +698,13 @@
     </w:p>
     <w:p>
       <w:pPr>
+        <w:rPr>
+          <w:lang w:val="de-CH"/>
+        </w:rPr>
+      </w:pPr>
+    </w:p>
+    <w:p>
+      <w:pPr>
         <w:pStyle w:val="Heading1"/>
       </w:pPr>
       <w:r>
@@ -764,7 +771,67 @@
           </w:tcPr>
           <w:p>
             <w:r>
-              <w:t>java</w:t>
+              <w:t>m226B</w:t>
+            </w:r>
+          </w:p>
+        </w:tc>
+        <w:tc>
+          <w:tcPr>
+            <w:tcW w:type="dxa" w:w="2872"/>
+          </w:tcPr>
+          <w:p>
+            <w:r/>
+          </w:p>
+        </w:tc>
+      </w:tr>
+      <w:tr>
+        <w:tc>
+          <w:tcPr>
+            <w:tcW w:type="dxa" w:w="2872"/>
+          </w:tcPr>
+          <w:p>
+            <w:r>
+              <w:t>02/01/2021</w:t>
+            </w:r>
+          </w:p>
+        </w:tc>
+        <w:tc>
+          <w:tcPr>
+            <w:tcW w:type="dxa" w:w="2872"/>
+          </w:tcPr>
+          <w:p>
+            <w:r>
+              <w:t>m122</w:t>
+            </w:r>
+          </w:p>
+        </w:tc>
+        <w:tc>
+          <w:tcPr>
+            <w:tcW w:type="dxa" w:w="2872"/>
+          </w:tcPr>
+          <w:p>
+            <w:r/>
+          </w:p>
+        </w:tc>
+      </w:tr>
+      <w:tr>
+        <w:tc>
+          <w:tcPr>
+            <w:tcW w:type="dxa" w:w="2872"/>
+          </w:tcPr>
+          <w:p>
+            <w:r>
+              <w:t>02/01/2021</w:t>
+            </w:r>
+          </w:p>
+        </w:tc>
+        <w:tc>
+          <w:tcPr>
+            <w:tcW w:type="dxa" w:w="2872"/>
+          </w:tcPr>
+          <w:p>
+            <w:r>
+              <w:t>m122</w:t>
             </w:r>
           </w:p>
         </w:tc>
@@ -860,7 +927,7 @@
           </w:tcPr>
           <w:p>
             <w:r>
-              <w:t>01/31/2021</w:t>
+              <w:t>02/01/2021</w:t>
             </w:r>
           </w:p>
         </w:tc>
@@ -870,7 +937,57 @@
           </w:tcPr>
           <w:p>
             <w:r>
-              <w:t>tedesco</w:t>
+              <w:t>m226B</w:t>
+            </w:r>
+          </w:p>
+        </w:tc>
+        <w:tc>
+          <w:tcPr>
+            <w:tcW w:type="dxa" w:w="1723"/>
+          </w:tcPr>
+          <w:p>
+            <w:r>
+              <w:t>5.5</w:t>
+            </w:r>
+          </w:p>
+        </w:tc>
+        <w:tc>
+          <w:tcPr>
+            <w:tcW w:type="dxa" w:w="1723"/>
+          </w:tcPr>
+          <w:p>
+            <w:r>
+              <w:t>5.5</w:t>
+            </w:r>
+          </w:p>
+        </w:tc>
+        <w:tc>
+          <w:tcPr>
+            <w:tcW w:type="dxa" w:w="1723"/>
+          </w:tcPr>
+          <w:p>
+            <w:r/>
+          </w:p>
+        </w:tc>
+      </w:tr>
+      <w:tr>
+        <w:tc>
+          <w:tcPr>
+            <w:tcW w:type="dxa" w:w="1723"/>
+          </w:tcPr>
+          <w:p>
+            <w:r>
+              <w:t>02/01/2021</w:t>
+            </w:r>
+          </w:p>
+        </w:tc>
+        <w:tc>
+          <w:tcPr>
+            <w:tcW w:type="dxa" w:w="1723"/>
+          </w:tcPr>
+          <w:p>
+            <w:r>
+              <w:t>m122</w:t>
             </w:r>
           </w:p>
         </w:tc>
@@ -890,7 +1007,7 @@
           </w:tcPr>
           <w:p>
             <w:r>
-              <w:t>6</w:t>
+              <w:t>6.0</w:t>
             </w:r>
           </w:p>
         </w:tc>
@@ -903,62 +1020,10 @@
           </w:p>
         </w:tc>
       </w:tr>
-    </w:tbl>
-    <w:p>
-      <w:pPr>
-        <w:pStyle w:val="Heading1"/>
-      </w:pPr>
-      <w:r>
-        <w:t>Espe fatti</w:t>
-      </w:r>
-    </w:p>
-    <w:tbl>
-      <w:tblPr>
-        <w:tblStyle w:val="GridTable1Light"/>
-        <w:tblW w:type="auto" w:w="0"/>
-        <w:tblLook w:firstColumn="1" w:firstRow="1" w:lastColumn="0" w:lastRow="0" w:noHBand="0" w:noVBand="1" w:val="04A0"/>
-      </w:tblPr>
-      <w:tblGrid>
-        <w:gridCol w:w="2872"/>
-        <w:gridCol w:w="2872"/>
-        <w:gridCol w:w="2872"/>
-      </w:tblGrid>
       <w:tr>
         <w:tc>
           <w:tcPr>
-            <w:tcW w:type="dxa" w:w="2872"/>
-          </w:tcPr>
-          <w:p>
-            <w:r>
-              <w:t>data</w:t>
-            </w:r>
-          </w:p>
-        </w:tc>
-        <w:tc>
-          <w:tcPr>
-            <w:tcW w:type="dxa" w:w="2872"/>
-          </w:tcPr>
-          <w:p>
-            <w:r>
-              <w:t>materia</w:t>
-            </w:r>
-          </w:p>
-        </w:tc>
-        <w:tc>
-          <w:tcPr>
-            <w:tcW w:type="dxa" w:w="2872"/>
-          </w:tcPr>
-          <w:p>
-            <w:r>
-              <w:t>osservazioni</w:t>
-            </w:r>
-          </w:p>
-        </w:tc>
-      </w:tr>
-      <w:tr>
-        <w:tc>
-          <w:tcPr>
-            <w:tcW w:type="dxa" w:w="2872"/>
+            <w:tcW w:type="dxa" w:w="1723"/>
           </w:tcPr>
           <w:p>
             <w:r>
@@ -968,55 +1033,11 @@
         </w:tc>
         <w:tc>
           <w:tcPr>
-            <w:tcW w:type="dxa" w:w="2872"/>
-          </w:tcPr>
-          <w:p>
-            <w:r>
-              <w:t>java</w:t>
-            </w:r>
-          </w:p>
-        </w:tc>
-        <w:tc>
-          <w:tcPr>
-            <w:tcW w:type="dxa" w:w="2872"/>
-          </w:tcPr>
-          <w:p>
-            <w:r/>
-          </w:p>
-        </w:tc>
-      </w:tr>
-    </w:tbl>
-    <w:p/>
-    <w:p/>
-    <w:p>
-      <w:pPr>
-        <w:pStyle w:val="Heading1"/>
-      </w:pPr>
-      <w:r>
-        <w:t>Espe Ritornati</w:t>
-      </w:r>
-    </w:p>
-    <w:tbl>
-      <w:tblPr>
-        <w:tblStyle w:val="GridTable1Light"/>
-        <w:tblW w:type="auto" w:w="0"/>
-        <w:tblLook w:firstColumn="1" w:firstRow="1" w:lastColumn="0" w:lastRow="0" w:noHBand="0" w:noVBand="1" w:val="04A0"/>
-      </w:tblPr>
-      <w:tblGrid>
-        <w:gridCol w:w="1723"/>
-        <w:gridCol w:w="1723"/>
-        <w:gridCol w:w="1723"/>
-        <w:gridCol w:w="1723"/>
-        <w:gridCol w:w="1723"/>
-      </w:tblGrid>
-      <w:tr>
-        <w:tc>
-          <w:tcPr>
             <w:tcW w:type="dxa" w:w="1723"/>
           </w:tcPr>
           <w:p>
             <w:r>
-              <w:t>data espe</w:t>
+              <w:t>m122</w:t>
             </w:r>
           </w:p>
         </w:tc>
@@ -1026,7 +1047,7 @@
           </w:tcPr>
           <w:p>
             <w:r>
-              <w:t>materia</w:t>
+              <w:t>4.75</w:t>
             </w:r>
           </w:p>
         </w:tc>
@@ -1036,69 +1057,7 @@
           </w:tcPr>
           <w:p>
             <w:r>
-              <w:t>nota</w:t>
-            </w:r>
-          </w:p>
-        </w:tc>
-        <w:tc>
-          <w:tcPr>
-            <w:tcW w:type="dxa" w:w="1723"/>
-          </w:tcPr>
-          <w:p>
-            <w:r>
-              <w:t>media</w:t>
-            </w:r>
-          </w:p>
-        </w:tc>
-        <w:tc>
-          <w:tcPr>
-            <w:tcW w:type="dxa" w:w="1723"/>
-          </w:tcPr>
-          <w:p>
-            <w:r>
-              <w:t>osservazioni</w:t>
-            </w:r>
-          </w:p>
-        </w:tc>
-      </w:tr>
-      <w:tr>
-        <w:tc>
-          <w:tcPr>
-            <w:tcW w:type="dxa" w:w="1723"/>
-          </w:tcPr>
-          <w:p>
-            <w:r>
-              <w:t>01/31/2021</w:t>
-            </w:r>
-          </w:p>
-        </w:tc>
-        <w:tc>
-          <w:tcPr>
-            <w:tcW w:type="dxa" w:w="1723"/>
-          </w:tcPr>
-          <w:p>
-            <w:r>
-              <w:t>tedesco</w:t>
-            </w:r>
-          </w:p>
-        </w:tc>
-        <w:tc>
-          <w:tcPr>
-            <w:tcW w:type="dxa" w:w="1723"/>
-          </w:tcPr>
-          <w:p>
-            <w:r>
-              <w:t>6</w:t>
-            </w:r>
-          </w:p>
-        </w:tc>
-        <w:tc>
-          <w:tcPr>
-            <w:tcW w:type="dxa" w:w="1723"/>
-          </w:tcPr>
-          <w:p>
-            <w:r>
-              <w:t>6</w:t>
+              <w:t>5.38</w:t>
             </w:r>
           </w:p>
         </w:tc>

</xml_diff>